<commit_message>
Class diagram, Component View, Deployment View
</commit_message>
<xml_diff>
--- a/docs/diagrams/Use Case/UseCases.docx
+++ b/docs/diagrams/Use Case/UseCases.docx
@@ -12,14 +12,14 @@
       <w:r>
         <w:drawing>
           <wp:inline distB="114300" distT="114300" distL="114300" distR="114300">
-            <wp:extent cx="5648325" cy="3352800"/>
+            <wp:extent cx="5267325" cy="3038475"/>
             <wp:effectExtent b="0" l="0" r="0" t="0"/>
-            <wp:docPr descr="Use Cases.jpg" id="1" name="image01.jpg"/>
+            <wp:docPr id="1" name="image01.png"/>
             <a:graphic>
               <a:graphicData uri="http://schemas.openxmlformats.org/drawingml/2006/picture">
                 <pic:pic>
                   <pic:nvPicPr>
-                    <pic:cNvPr descr="Use Cases.jpg" id="0" name="image01.jpg"/>
+                    <pic:cNvPr id="0" name="image01.png"/>
                     <pic:cNvPicPr preferRelativeResize="0"/>
                   </pic:nvPicPr>
                   <pic:blipFill>
@@ -32,7 +32,7 @@
                   <pic:spPr>
                     <a:xfrm>
                       <a:off x="0" y="0"/>
-                      <a:ext cx="5648325" cy="3352800"/>
+                      <a:ext cx="5267325" cy="3038475"/>
                     </a:xfrm>
                     <a:prstGeom prst="rect"/>
                     <a:ln/>
@@ -209,7 +209,46 @@
         <w:rPr>
           <w:rtl w:val="0"/>
         </w:rPr>
-        <w:t xml:space="preserve">Пользователь заполняет необходимые поля формы и нажимает кнопку подтверждения.</w:t>
+        <w:t xml:space="preserve">Пользователь заполняет необходимые поля формы и нажимает кнопку подтверждения. В случае ошибочного заполнения - пункт 4.1.</w:t>
+      </w:r>
+    </w:p>
+    <w:p>
+      <w:pPr>
+        <w:numPr>
+          <w:ilvl w:val="0"/>
+          <w:numId w:val="2"/>
+        </w:numPr>
+        <w:ind w:left="720" w:hanging="360"/>
+        <w:contextualSpacing w:val="1"/>
+        <w:jc w:val="both"/>
+        <w:rPr>
+          <w:b w:val="1"/>
+        </w:rPr>
+      </w:pPr>
+      <w:r>
+        <w:rPr>
+          <w:b w:val="1"/>
+          <w:rtl w:val="0"/>
+        </w:rPr>
+        <w:t xml:space="preserve">Альтернативный поток событий</w:t>
+      </w:r>
+    </w:p>
+    <w:p>
+      <w:pPr>
+        <w:numPr>
+          <w:ilvl w:val="1"/>
+          <w:numId w:val="2"/>
+        </w:numPr>
+        <w:ind w:left="1440" w:hanging="360"/>
+        <w:contextualSpacing w:val="1"/>
+        <w:jc w:val="both"/>
+        <w:rPr/>
+      </w:pPr>
+      <w:r>
+        <w:rPr>
+          <w:rtl w:val="0"/>
+        </w:rPr>
+        <w:t xml:space="preserve">Вывести сообщение об ошибке после соответствующей формы</w:t>
       </w:r>
     </w:p>
     <w:p>
@@ -412,7 +451,46 @@
         <w:rPr>
           <w:rtl w:val="0"/>
         </w:rPr>
-        <w:t xml:space="preserve">Пользователь заполняет необходимые поля формы и нажимает кнопку подтверждения.</w:t>
+        <w:t xml:space="preserve">Пользователь заполняет необходимые поля формы и нажимает кнопку подтверждения. В случае ошибочного заполнения - пункт 4.1.</w:t>
+      </w:r>
+    </w:p>
+    <w:p>
+      <w:pPr>
+        <w:numPr>
+          <w:ilvl w:val="0"/>
+          <w:numId w:val="1"/>
+        </w:numPr>
+        <w:ind w:left="720" w:hanging="360"/>
+        <w:contextualSpacing w:val="1"/>
+        <w:jc w:val="both"/>
+        <w:rPr>
+          <w:b w:val="1"/>
+        </w:rPr>
+      </w:pPr>
+      <w:r>
+        <w:rPr>
+          <w:b w:val="1"/>
+          <w:rtl w:val="0"/>
+        </w:rPr>
+        <w:t xml:space="preserve">Альтернативный поток событий</w:t>
+      </w:r>
+    </w:p>
+    <w:p>
+      <w:pPr>
+        <w:numPr>
+          <w:ilvl w:val="1"/>
+          <w:numId w:val="1"/>
+        </w:numPr>
+        <w:ind w:left="1440" w:hanging="360"/>
+        <w:contextualSpacing w:val="1"/>
+        <w:jc w:val="both"/>
+        <w:rPr/>
+      </w:pPr>
+      <w:r>
+        <w:rPr>
+          <w:rtl w:val="0"/>
+        </w:rPr>
+        <w:t xml:space="preserve">Вывести сообщение об ошибке после соответствующей формы</w:t>
       </w:r>
     </w:p>
     <w:p>
@@ -605,9 +683,66 @@
     <w:p>
       <w:pPr>
         <w:numPr>
-          <w:ilvl w:val="0"/>
+          <w:ilvl w:val="1"/>
           <w:numId w:val="3"/>
         </w:numPr>
+        <w:ind w:left="1440" w:hanging="360"/>
+        <w:contextualSpacing w:val="1"/>
+        <w:jc w:val="both"/>
+        <w:rPr/>
+      </w:pPr>
+      <w:r>
+        <w:rPr>
+          <w:rtl w:val="0"/>
+        </w:rPr>
+        <w:t xml:space="preserve">Веб-сайт делает запрос на сервер с попыткой изменить статус задачи. В случае ошибки на сервере - пункт 4.1.</w:t>
+      </w:r>
+    </w:p>
+    <w:p>
+      <w:pPr>
+        <w:numPr>
+          <w:ilvl w:val="0"/>
+          <w:numId w:val="3"/>
+        </w:numPr>
+        <w:ind w:left="720" w:hanging="360"/>
+        <w:contextualSpacing w:val="1"/>
+        <w:jc w:val="both"/>
+        <w:rPr>
+          <w:b w:val="1"/>
+        </w:rPr>
+      </w:pPr>
+      <w:r>
+        <w:rPr>
+          <w:b w:val="1"/>
+          <w:rtl w:val="0"/>
+        </w:rPr>
+        <w:t xml:space="preserve">Альтернативный поток событий</w:t>
+      </w:r>
+    </w:p>
+    <w:p>
+      <w:pPr>
+        <w:numPr>
+          <w:ilvl w:val="1"/>
+          <w:numId w:val="3"/>
+        </w:numPr>
+        <w:ind w:left="1440" w:hanging="360"/>
+        <w:contextualSpacing w:val="1"/>
+        <w:jc w:val="both"/>
+        <w:rPr/>
+      </w:pPr>
+      <w:r>
+        <w:rPr>
+          <w:rtl w:val="0"/>
+        </w:rPr>
+        <w:t xml:space="preserve">Вывести сообщение об ошибке</w:t>
+      </w:r>
+    </w:p>
+    <w:p>
+      <w:pPr>
+        <w:numPr>
+          <w:ilvl w:val="0"/>
+          <w:numId w:val="3"/>
+        </w:numPr>
         <w:ind w:left="720" w:hanging="360"/>
         <w:contextualSpacing w:val="1"/>
         <w:jc w:val="both"/>
@@ -619,24 +754,6 @@
           <w:rtl w:val="0"/>
         </w:rPr>
         <w:t xml:space="preserve">Постусловия.</w:t>
-      </w:r>
-    </w:p>
-    <w:p>
-      <w:pPr>
-        <w:numPr>
-          <w:ilvl w:val="1"/>
-          <w:numId w:val="3"/>
-        </w:numPr>
-        <w:ind w:left="1440" w:hanging="360"/>
-        <w:contextualSpacing w:val="1"/>
-        <w:jc w:val="both"/>
-        <w:rPr/>
-      </w:pPr>
-      <w:r>
-        <w:rPr>
-          <w:rtl w:val="0"/>
-        </w:rPr>
-        <w:t xml:space="preserve">Веб-сайт делает запрос на сервер с попыткой изменить статус задачи.</w:t>
       </w:r>
     </w:p>
     <w:p>
@@ -822,7 +939,46 @@
         <w:rPr>
           <w:rtl w:val="0"/>
         </w:rPr>
-        <w:t xml:space="preserve">После завершения редактирования пользователь нажимает кнопку “Сохранить”.</w:t>
+        <w:t xml:space="preserve">После завершения редактирования пользователь нажимает кнопку “Сохранить”. В случае ошибки на сервере - пункт 4.1.</w:t>
+      </w:r>
+    </w:p>
+    <w:p>
+      <w:pPr>
+        <w:numPr>
+          <w:ilvl w:val="0"/>
+          <w:numId w:val="4"/>
+        </w:numPr>
+        <w:ind w:left="720" w:hanging="360"/>
+        <w:contextualSpacing w:val="1"/>
+        <w:jc w:val="both"/>
+        <w:rPr>
+          <w:b w:val="1"/>
+        </w:rPr>
+      </w:pPr>
+      <w:r>
+        <w:rPr>
+          <w:b w:val="1"/>
+          <w:rtl w:val="0"/>
+        </w:rPr>
+        <w:t xml:space="preserve">Альтернативный поток событий</w:t>
+      </w:r>
+    </w:p>
+    <w:p>
+      <w:pPr>
+        <w:numPr>
+          <w:ilvl w:val="1"/>
+          <w:numId w:val="4"/>
+        </w:numPr>
+        <w:ind w:left="1440" w:hanging="360"/>
+        <w:contextualSpacing w:val="1"/>
+        <w:jc w:val="both"/>
+        <w:rPr/>
+      </w:pPr>
+      <w:r>
+        <w:rPr>
+          <w:rtl w:val="0"/>
+        </w:rPr>
+        <w:t xml:space="preserve">Вывести сообщение об ошибке.</w:t>
       </w:r>
     </w:p>
     <w:p>

</xml_diff>